<commit_message>
update docs + specify year in sorting_csv_file.py
</commit_message>
<xml_diff>
--- a/marjorie/Docs/utilisation.docx
+++ b/marjorie/Docs/utilisation.docx
@@ -39,32 +39,46 @@
     <w:p>
       <w:pPr>
         <w:rPr>
+          <w:rFonts w:ascii="Courier New" w:hAnsi="Courier New" w:cs="Courier New"/>
           <w:lang w:val="en-US"/>
         </w:rPr>
       </w:pPr>
       <w:r>
         <w:rPr>
+          <w:rFonts w:ascii="Courier New" w:hAnsi="Courier New" w:cs="Courier New"/>
           <w:lang w:val="en-US"/>
         </w:rPr>
-        <w:t xml:space="preserve">&gt;&gt; python3 </w:t>
-      </w:r>
-      <w:r>
-        <w:rPr>
+        <w:t>&gt;&gt; python3 sorting_csv_file.py nom_fichier.csv</w:t>
+      </w:r>
+      <w:r>
+        <w:rPr>
+          <w:rFonts w:ascii="Courier New" w:hAnsi="Courier New" w:cs="Courier New"/>
           <w:lang w:val="en-US"/>
         </w:rPr>
-        <w:t>sorting_csv_file.py</w:t>
-      </w:r>
-      <w:r>
-        <w:rPr>
+        <w:t xml:space="preserve"> </w:t>
+      </w:r>
+      <w:r>
+        <w:rPr>
+          <w:rFonts w:ascii="Courier New" w:hAnsi="Courier New" w:cs="Courier New"/>
           <w:lang w:val="en-US"/>
         </w:rPr>
-        <w:t xml:space="preserve"> n</w:t>
-      </w:r>
-      <w:r>
-        <w:rPr>
+        <w:t>[</w:t>
+      </w:r>
+      <w:proofErr w:type="spellStart"/>
+      <w:r>
+        <w:rPr>
+          <w:rFonts w:ascii="Courier New" w:hAnsi="Courier New" w:cs="Courier New"/>
           <w:lang w:val="en-US"/>
         </w:rPr>
-        <w:t>om_fichier.csv</w:t>
+        <w:t>anne_a_inclure</w:t>
+      </w:r>
+      <w:proofErr w:type="spellEnd"/>
+      <w:r>
+        <w:rPr>
+          <w:rFonts w:ascii="Courier New" w:hAnsi="Courier New" w:cs="Courier New"/>
+          <w:lang w:val="en-US"/>
+        </w:rPr>
+        <w:t>]</w:t>
       </w:r>
     </w:p>
     <w:p>
@@ -76,16 +90,38 @@
         </w:numPr>
       </w:pPr>
       <w:r>
-        <w:t>nom_fichier.csv</w:t>
-      </w:r>
-      <w:r>
-        <w:t xml:space="preserve"> : le f</w:t>
+        <w:t>nom_fichier.csv : le f</w:t>
       </w:r>
       <w:r>
         <w:t>ichier non trié en format csv contenant les données à analyser.</w:t>
       </w:r>
     </w:p>
     <w:p>
+      <w:pPr>
+        <w:pStyle w:val="Paragraphedeliste"/>
+        <w:numPr>
+          <w:ilvl w:val="0"/>
+          <w:numId w:val="4"/>
+        </w:numPr>
+      </w:pPr>
+      <w:proofErr w:type="spellStart"/>
+      <w:proofErr w:type="gramStart"/>
+      <w:r>
+        <w:t>anne</w:t>
+      </w:r>
+      <w:proofErr w:type="gramEnd"/>
+      <w:r>
+        <w:t>_a_inclure</w:t>
+      </w:r>
+      <w:proofErr w:type="spellEnd"/>
+      <w:r>
+        <w:t xml:space="preserve"> </w:t>
+      </w:r>
+      <w:r>
+        <w:t xml:space="preserve">: optionnel – année que l’on souhaite </w:t>
+      </w:r>
+    </w:p>
+    <w:p>
       <w:r>
         <w:t>Cela génère un f</w:t>
       </w:r>
@@ -108,21 +144,33 @@
         <w:rPr>
           <w:lang w:val="en-US"/>
         </w:rPr>
-        <w:t>&gt;&gt; python3 sorting_csv_file.py MHT_2018</w:t>
+        <w:t>&gt;&gt; python3 sorting_csv_file.py MHT_2018.csv</w:t>
       </w:r>
       <w:r>
         <w:rPr>
           <w:lang w:val="en-US"/>
         </w:rPr>
+        <w:t xml:space="preserve"> </w:t>
+      </w:r>
+      <w:r>
+        <w:rPr>
+          <w:lang w:val="en-US"/>
+        </w:rPr>
+        <w:t>2018</w:t>
+      </w:r>
+    </w:p>
+    <w:p>
+      <w:r>
+        <w:t>Génère le fichier : MHT_2018</w:t>
+      </w:r>
+      <w:r>
+        <w:t>_sorted</w:t>
+      </w:r>
+      <w:r>
         <w:t>.csv</w:t>
       </w:r>
-    </w:p>
-    <w:p>
-      <w:r>
-        <w:t xml:space="preserve">Génère le fichier : sort_ </w:t>
-      </w:r>
-      <w:r>
-        <w:t>MHT_2018.csv</w:t>
+      <w:r>
+        <w:t xml:space="preserve"> (uniquement pour l’année 2018)</w:t>
       </w:r>
     </w:p>
     <w:p/>
@@ -131,7 +179,16 @@
         <w:pStyle w:val="Titre2"/>
       </w:pPr>
       <w:r>
-        <w:t>1.2 Calcul des pourcentages de SHA pris et non pris</w:t>
+        <w:t xml:space="preserve">1.2 </w:t>
+      </w:r>
+      <w:r>
+        <w:t>Génération du fichier des</w:t>
+      </w:r>
+      <w:r>
+        <w:t xml:space="preserve"> pourcentages de SHA pris et non pris</w:t>
+      </w:r>
+      <w:r>
+        <w:t xml:space="preserve"> par personne</w:t>
       </w:r>
     </w:p>
     <w:p/>
@@ -149,37 +206,75 @@
       </w:r>
     </w:p>
     <w:p>
-      <w:r>
+      <w:pPr>
+        <w:rPr>
+          <w:rFonts w:ascii="Courier New" w:hAnsi="Courier New" w:cs="Courier New"/>
+        </w:rPr>
+      </w:pPr>
+      <w:r>
+        <w:rPr>
+          <w:rFonts w:ascii="Courier New" w:hAnsi="Courier New" w:cs="Courier New"/>
+        </w:rPr>
         <w:t>&gt;</w:t>
       </w:r>
       <w:proofErr w:type="gramStart"/>
       <w:r>
+        <w:rPr>
+          <w:rFonts w:ascii="Courier New" w:hAnsi="Courier New" w:cs="Courier New"/>
+        </w:rPr>
         <w:t>&gt; .</w:t>
       </w:r>
       <w:proofErr w:type="gramEnd"/>
       <w:r>
+        <w:rPr>
+          <w:rFonts w:ascii="Courier New" w:hAnsi="Courier New" w:cs="Courier New"/>
+        </w:rPr>
         <w:t>/</w:t>
       </w:r>
       <w:proofErr w:type="spellStart"/>
       <w:r>
+        <w:rPr>
+          <w:rFonts w:ascii="Courier New" w:hAnsi="Courier New" w:cs="Courier New"/>
+        </w:rPr>
         <w:t>persons_stats</w:t>
       </w:r>
       <w:proofErr w:type="spellEnd"/>
       <w:r>
+        <w:rPr>
+          <w:rFonts w:ascii="Courier New" w:hAnsi="Courier New" w:cs="Courier New"/>
+        </w:rPr>
         <w:t xml:space="preserve"> nom_fichier</w:t>
       </w:r>
       <w:r>
+        <w:rPr>
+          <w:rFonts w:ascii="Courier New" w:hAnsi="Courier New" w:cs="Courier New"/>
+        </w:rPr>
         <w:t>_etape_1.1</w:t>
       </w:r>
       <w:r>
+        <w:rPr>
+          <w:rFonts w:ascii="Courier New" w:hAnsi="Courier New" w:cs="Courier New"/>
+        </w:rPr>
         <w:t xml:space="preserve">.csv {0, 1} </w:t>
       </w:r>
       <w:proofErr w:type="spellStart"/>
       <w:r>
+        <w:rPr>
+          <w:rFonts w:ascii="Courier New" w:hAnsi="Courier New" w:cs="Courier New"/>
+        </w:rPr>
         <w:t>nom_fichier_</w:t>
       </w:r>
       <w:r>
+        <w:rPr>
+          <w:rFonts w:ascii="Courier New" w:hAnsi="Courier New" w:cs="Courier New"/>
+        </w:rPr>
         <w:t>sorti</w:t>
+      </w:r>
+      <w:r>
+        <w:rPr>
+          <w:rFonts w:ascii="Courier New" w:hAnsi="Courier New" w:cs="Courier New"/>
+        </w:rPr>
+        <w:t>e</w:t>
       </w:r>
       <w:proofErr w:type="spellEnd"/>
     </w:p>
@@ -195,10 +290,13 @@
         <w:t>nom_fichier_etape_1.1</w:t>
       </w:r>
       <w:r>
-        <w:t>.csv</w:t>
-      </w:r>
-      <w:r>
-        <w:t> : le fichier en format csv contenant les données triées (généré à l’étape 1).</w:t>
+        <w:t>.csv : le fichier en format csv contenant les données triées (généré à l’étape 1</w:t>
+      </w:r>
+      <w:r>
+        <w:t>.1</w:t>
+      </w:r>
+      <w:r>
+        <w:t>).</w:t>
       </w:r>
     </w:p>
     <w:p>
@@ -222,13 +320,7 @@
         <w:t>0 correspond au fait que le fichier n’est pas en format csv Excel, c’est-à-dire qu’il ne s’ouvre pas correctement lorsqu’on l’ouvre avec Microsoft Excel</w:t>
       </w:r>
       <w:r>
-        <w:t xml:space="preserve"> (il s’ouvre avec </w:t>
-      </w:r>
-      <w:r>
-        <w:t>d’autres logiciel de classeur tel que OpenOffice Calc</w:t>
-      </w:r>
-      <w:r>
-        <w:t>)</w:t>
+        <w:t xml:space="preserve"> (il s’ouvre avec d’autres logiciel de classeur tel que OpenOffice Calc)</w:t>
       </w:r>
       <w:r>
         <w:t xml:space="preserve">. 1 signifie qu’il s’ouvre correctement avec </w:t>
@@ -243,7 +335,13 @@
         <w:ind w:left="765"/>
       </w:pPr>
       <w:r>
-        <w:t xml:space="preserve">Le fichier trié généré par l’étape 1 n’est pas en format csv Excel. Si vous suivez bien le manuel, écrivez toujours 0. </w:t>
+        <w:t xml:space="preserve">Le fichier trié généré par l’étape 1 est en format csv Excel. Si vous suivez bien le manuel, écrivez toujours </w:t>
+      </w:r>
+      <w:r>
+        <w:t>1</w:t>
+      </w:r>
+      <w:r>
+        <w:t xml:space="preserve">. </w:t>
       </w:r>
     </w:p>
     <w:p>
@@ -287,6 +385,9 @@
       <w:r>
         <w:t>sorti</w:t>
       </w:r>
+      <w:r>
+        <w:t>e</w:t>
+      </w:r>
       <w:proofErr w:type="spellEnd"/>
       <w:r>
         <w:t xml:space="preserve"> : le nom du fichier généré que vous voulez donner. Si le fichier existe déjà, il sera </w:t>
@@ -311,10 +412,7 @@
       </w:r>
       <w:proofErr w:type="gramStart"/>
       <w:r>
-        <w:t xml:space="preserve">&gt; </w:t>
-      </w:r>
-      <w:r>
-        <w:t>.</w:t>
+        <w:t>&gt; .</w:t>
       </w:r>
       <w:proofErr w:type="gramEnd"/>
       <w:r>
@@ -329,112 +427,163 @@
         <w:t xml:space="preserve"> </w:t>
       </w:r>
       <w:r>
-        <w:t>sort_ MHT_2018.csv</w:t>
+        <w:t>MHT_2018</w:t>
+      </w:r>
+      <w:r>
+        <w:t>_</w:t>
       </w:r>
       <w:r>
         <w:t xml:space="preserve"> </w:t>
       </w:r>
       <w:r>
-        <w:t xml:space="preserve">0 </w:t>
-      </w:r>
-      <w:r>
-        <w:t>scores_SHA_personnes.txt</w:t>
-      </w:r>
-    </w:p>
-    <w:p>
-      <w:r>
-        <w:t>Voici un échantillon du fichier généré :</w:t>
-      </w:r>
-    </w:p>
-    <w:p>
-      <w:pPr>
-        <w:keepNext/>
-      </w:pPr>
-      <w:r>
-        <w:rPr>
-          <w:noProof/>
-        </w:rPr>
+        <w:t>sorted</w:t>
+      </w:r>
+      <w:r>
+        <w:t>.csv</w:t>
+      </w:r>
+      <w:r>
+        <w:t xml:space="preserve"> </w:t>
+      </w:r>
+      <w:r>
+        <w:t>1</w:t>
+      </w:r>
+      <w:r>
+        <w:t xml:space="preserve"> </w:t>
+      </w:r>
+      <w:r>
+        <w:t>MHT_2018</w:t>
+      </w:r>
+      <w:r>
+        <w:t>_personnes.</w:t>
+      </w:r>
+      <w:r>
+        <w:t>csv</w:t>
+      </w:r>
+    </w:p>
+    <w:p/>
+    <w:p/>
+    <w:p>
+      <w:pPr>
+        <w:pStyle w:val="Titre2"/>
+      </w:pPr>
+      <w:r>
         <w:lastRenderedPageBreak/>
-        <w:drawing>
-          <wp:inline distT="0" distB="0" distL="0" distR="0">
-            <wp:extent cx="5731510" cy="1584960"/>
-            <wp:effectExtent l="0" t="0" r="2540" b="0"/>
-            <wp:docPr id="1" name="Image 1" descr="Une image contenant capture d’écran&#10;&#10;Description générée automatiquement"/>
-            <wp:cNvGraphicFramePr>
-              <a:graphicFrameLocks xmlns:a="http://schemas.openxmlformats.org/drawingml/2006/main" noChangeAspect="1"/>
-            </wp:cNvGraphicFramePr>
-            <a:graphic xmlns:a="http://schemas.openxmlformats.org/drawingml/2006/main">
-              <a:graphicData uri="http://schemas.openxmlformats.org/drawingml/2006/picture">
-                <pic:pic xmlns:pic="http://schemas.openxmlformats.org/drawingml/2006/picture">
-                  <pic:nvPicPr>
-                    <pic:cNvPr id="1" name="screen_echantillon.PNG"/>
-                    <pic:cNvPicPr/>
-                  </pic:nvPicPr>
-                  <pic:blipFill>
-                    <a:blip r:embed="rId6">
-                      <a:extLst>
-                        <a:ext uri="{28A0092B-C50C-407E-A947-70E740481C1C}">
-                          <a14:useLocalDpi xmlns:a14="http://schemas.microsoft.com/office/drawing/2010/main" val="0"/>
-                        </a:ext>
-                      </a:extLst>
-                    </a:blip>
-                    <a:stretch>
-                      <a:fillRect/>
-                    </a:stretch>
-                  </pic:blipFill>
-                  <pic:spPr>
-                    <a:xfrm>
-                      <a:off x="0" y="0"/>
-                      <a:ext cx="5731510" cy="1584960"/>
-                    </a:xfrm>
-                    <a:prstGeom prst="rect">
-                      <a:avLst/>
-                    </a:prstGeom>
-                  </pic:spPr>
-                </pic:pic>
-              </a:graphicData>
-            </a:graphic>
-          </wp:inline>
-        </w:drawing>
-      </w:r>
-    </w:p>
-    <w:p>
-      <w:pPr>
-        <w:pStyle w:val="Lgende"/>
-        <w:jc w:val="center"/>
-      </w:pPr>
-      <w:r>
-        <w:t xml:space="preserve">Figure </w:t>
-      </w:r>
-      <w:fldSimple w:instr=" SEQ Figure \* ARABIC ">
-        <w:r>
-          <w:rPr>
-            <w:noProof/>
-          </w:rPr>
-          <w:t>1</w:t>
-        </w:r>
-      </w:fldSimple>
-      <w:r>
-        <w:t xml:space="preserve"> : </w:t>
-      </w:r>
-      <w:r>
-        <w:t>Echantillon du fichier généré contenant les pourcentages des SHA pris et non pris.</w:t>
-      </w:r>
-    </w:p>
-    <w:p>
+        <w:t xml:space="preserve">1.3 </w:t>
+      </w:r>
+      <w:r>
+        <w:t>Génération du fichier d’activités</w:t>
+      </w:r>
+    </w:p>
+    <w:p>
+      <w:bookmarkStart w:id="0" w:name="_GoBack"/>
+      <w:bookmarkEnd w:id="0"/>
+    </w:p>
+    <w:p>
+      <w:r>
+        <w:t xml:space="preserve">Utiliser le programme </w:t>
+      </w:r>
+      <w:proofErr w:type="spellStart"/>
+      <w:r>
+        <w:t>c++</w:t>
+      </w:r>
+      <w:proofErr w:type="spellEnd"/>
       <w:r>
         <w:t xml:space="preserve"> </w:t>
       </w:r>
+      <w:proofErr w:type="spellStart"/>
+      <w:r>
+        <w:t>generate_activities</w:t>
+      </w:r>
+      <w:proofErr w:type="spellEnd"/>
+      <w:r>
+        <w:t xml:space="preserve"> comme ceci :</w:t>
+      </w:r>
+    </w:p>
+    <w:p>
+      <w:pPr>
+        <w:rPr>
+          <w:rFonts w:ascii="Courier New" w:hAnsi="Courier New" w:cs="Courier New"/>
+        </w:rPr>
+      </w:pPr>
+      <w:r>
+        <w:rPr>
+          <w:rFonts w:ascii="Courier New" w:hAnsi="Courier New" w:cs="Courier New"/>
+        </w:rPr>
+        <w:t>&gt;</w:t>
+      </w:r>
+      <w:proofErr w:type="gramStart"/>
+      <w:r>
+        <w:rPr>
+          <w:rFonts w:ascii="Courier New" w:hAnsi="Courier New" w:cs="Courier New"/>
+        </w:rPr>
+        <w:t>&gt; .</w:t>
+      </w:r>
+      <w:proofErr w:type="gramEnd"/>
+      <w:r>
+        <w:rPr>
+          <w:rFonts w:ascii="Courier New" w:hAnsi="Courier New" w:cs="Courier New"/>
+        </w:rPr>
+        <w:t>/</w:t>
+      </w:r>
+      <w:proofErr w:type="spellStart"/>
+      <w:r>
+        <w:rPr>
+          <w:rFonts w:ascii="Courier New" w:hAnsi="Courier New" w:cs="Courier New"/>
+        </w:rPr>
+        <w:t>generate_activities</w:t>
+      </w:r>
+      <w:proofErr w:type="spellEnd"/>
+      <w:r>
+        <w:rPr>
+          <w:rFonts w:ascii="Courier New" w:hAnsi="Courier New" w:cs="Courier New"/>
+        </w:rPr>
+        <w:t xml:space="preserve"> nom_fichier_etape_1.1.csv {0, 1} </w:t>
+      </w:r>
+      <w:proofErr w:type="spellStart"/>
+      <w:r>
+        <w:rPr>
+          <w:rFonts w:ascii="Courier New" w:hAnsi="Courier New" w:cs="Courier New"/>
+        </w:rPr>
+        <w:t>nom_fichier_sortie</w:t>
+      </w:r>
+      <w:proofErr w:type="spellEnd"/>
+      <w:r>
+        <w:rPr>
+          <w:rFonts w:ascii="Courier New" w:hAnsi="Courier New" w:cs="Courier New"/>
+        </w:rPr>
+        <w:t xml:space="preserve"> [csv]</w:t>
+      </w:r>
+    </w:p>
+    <w:p>
+      <w:r>
+        <w:t xml:space="preserve">Même arguments que l’étape 1.2. </w:t>
+      </w:r>
+    </w:p>
+    <w:p>
+      <w:r>
+        <w:t>Csv : optionnel – Nécessaire pour générer le fichier. Sinon génère un fichier où chaque activité est décrite (format texte, non csv).</w:t>
+      </w:r>
     </w:p>
     <w:p>
       <w:pPr>
         <w:pStyle w:val="Titre2"/>
       </w:pPr>
       <w:r>
-        <w:t>1.3 Visualisation des données</w:t>
+        <w:t>1.</w:t>
+      </w:r>
+      <w:r>
+        <w:t>4</w:t>
+      </w:r>
+      <w:r>
+        <w:t xml:space="preserve"> Visualisation des données</w:t>
       </w:r>
     </w:p>
     <w:p/>
+    <w:p>
+      <w:r>
+        <w:t>/* A REFAIRE */</w:t>
+      </w:r>
+    </w:p>
     <w:p>
       <w:r>
         <w:t>Utiliser le programme Python print_graphic.py comme ceci :</w:t>
@@ -462,16 +611,10 @@
       </w:r>
       <w:proofErr w:type="gramEnd"/>
       <w:r>
-        <w:t>_fichier_genere_etape_1.2</w:t>
-      </w:r>
-      <w:r>
-        <w:t xml:space="preserve"> : </w:t>
-      </w:r>
-      <w:r>
-        <w:t xml:space="preserve">fichier généré par l’étape 1.2, dans notre exemple : </w:t>
-      </w:r>
-      <w:r>
-        <w:t>scores_SHA_personnes.txt</w:t>
+        <w:t xml:space="preserve">_fichier_genere_etape_1.2 : </w:t>
+      </w:r>
+      <w:r>
+        <w:t>fichier généré par l’étape 1.2, dans notre exemple : scores_SHA_personnes.txt</w:t>
       </w:r>
     </w:p>
     <w:p>
@@ -483,10 +626,7 @@
         </w:numPr>
       </w:pPr>
       <w:r>
-        <w:t>nom_fichier_sorti.pdf</w:t>
-      </w:r>
-      <w:r>
-        <w:t xml:space="preserve"> : </w:t>
+        <w:t xml:space="preserve">nom_fichier_sorti.pdf : </w:t>
       </w:r>
       <w:r>
         <w:t xml:space="preserve">nom du fichier </w:t>
@@ -511,42 +651,30 @@
       </w:r>
       <w:proofErr w:type="spellEnd"/>
       <w:r>
-        <w:t xml:space="preserve"> avec les </w:t>
-      </w:r>
-      <w:r>
-        <w:t>graphiques du programme</w:t>
-      </w:r>
+        <w:t xml:space="preserve"> avec les graphiques du programme.</w:t>
+      </w:r>
+    </w:p>
+    <w:p>
+      <w:r>
+        <w:t xml:space="preserve">Cela génère un fichier </w:t>
+      </w:r>
+      <w:proofErr w:type="spellStart"/>
+      <w:r>
+        <w:t>pdf</w:t>
+      </w:r>
+      <w:proofErr w:type="spellEnd"/>
       <w:r>
         <w:t>.</w:t>
       </w:r>
     </w:p>
     <w:p>
       <w:r>
-        <w:t xml:space="preserve">Cela génère un fichier </w:t>
-      </w:r>
-      <w:proofErr w:type="spellStart"/>
-      <w:r>
-        <w:t>pdf</w:t>
-      </w:r>
-      <w:proofErr w:type="spellEnd"/>
-      <w:r>
-        <w:t>.</w:t>
-      </w:r>
-    </w:p>
-    <w:p>
-      <w:r>
         <w:t>Exemple :</w:t>
       </w:r>
     </w:p>
     <w:p>
       <w:r>
-        <w:t>&gt;&gt; python3 print_graphic.py</w:t>
-      </w:r>
-      <w:r>
-        <w:t xml:space="preserve"> </w:t>
-      </w:r>
-      <w:r>
-        <w:t>scores_SHA_personnes.txt</w:t>
+        <w:t>&gt;&gt; python3 print_graphic.py scores_SHA_personnes.txt</w:t>
       </w:r>
       <w:r>
         <w:t xml:space="preserve"> SHA_pourcentages.pdf</w:t>
@@ -562,7 +690,7 @@
           <w:noProof/>
         </w:rPr>
         <w:drawing>
-          <wp:inline distT="0" distB="0" distL="0" distR="0">
+          <wp:inline distT="0" distB="0" distL="0" distR="0" wp14:anchorId="52FA36C4" wp14:editId="6413E653">
             <wp:extent cx="5448300" cy="2724150"/>
             <wp:effectExtent l="0" t="0" r="0" b="0"/>
             <wp:docPr id="2" name="Image 2"/>
@@ -577,7 +705,7 @@
                     <pic:cNvPicPr/>
                   </pic:nvPicPr>
                   <pic:blipFill>
-                    <a:blip r:embed="rId7">
+                    <a:blip r:embed="rId6">
                       <a:extLst>
                         <a:ext uri="{28A0092B-C50C-407E-A947-70E740481C1C}">
                           <a14:useLocalDpi xmlns:a14="http://schemas.microsoft.com/office/drawing/2010/main" val="0"/>
@@ -603,8 +731,6 @@
           </wp:inline>
         </w:drawing>
       </w:r>
-      <w:bookmarkStart w:id="0" w:name="_GoBack"/>
-      <w:bookmarkEnd w:id="0"/>
     </w:p>
     <w:p>
       <w:pPr>
@@ -614,14 +740,30 @@
       <w:r>
         <w:t xml:space="preserve">Figure </w:t>
       </w:r>
-      <w:fldSimple w:instr=" SEQ Figure \* ARABIC ">
-        <w:r>
-          <w:rPr>
-            <w:noProof/>
-          </w:rPr>
-          <w:t>2</w:t>
-        </w:r>
-      </w:fldSimple>
+      <w:r>
+        <w:fldChar w:fldCharType="begin"/>
+      </w:r>
+      <w:r>
+        <w:instrText xml:space="preserve"> SEQ Figure \*</w:instrText>
+      </w:r>
+      <w:r>
+        <w:instrText xml:space="preserve"> ARABIC </w:instrText>
+      </w:r>
+      <w:r>
+        <w:fldChar w:fldCharType="separate"/>
+      </w:r>
+      <w:r>
+        <w:rPr>
+          <w:noProof/>
+        </w:rPr>
+        <w:t>2</w:t>
+      </w:r>
+      <w:r>
+        <w:rPr>
+          <w:noProof/>
+        </w:rPr>
+        <w:fldChar w:fldCharType="end"/>
+      </w:r>
       <w:r>
         <w:t> : Exemple de graphique pour la puce 620 pour 3 cas : en entrant, en sortant, en entrant/sortant (passé très peu de temps dans la chambre).</w:t>
       </w:r>
@@ -1952,7 +2094,7 @@
 </file>
 
 <file path=customXml/itemProps1.xml><?xml version="1.0" encoding="utf-8"?>
-<ds:datastoreItem xmlns:ds="http://schemas.openxmlformats.org/officeDocument/2006/customXml" ds:itemID="{37441DFD-19C9-4BDA-8FA9-4443D21D607E}">
+<ds:datastoreItem xmlns:ds="http://schemas.openxmlformats.org/officeDocument/2006/customXml" ds:itemID="{B042A544-A9FA-47C9-A30A-DA2BB72CCD93}">
   <ds:schemaRefs>
     <ds:schemaRef ds:uri="http://schemas.openxmlformats.org/officeDocument/2006/bibliography"/>
   </ds:schemaRefs>

</xml_diff>

<commit_message>
Update tutorial in Docs
</commit_message>
<xml_diff>
--- a/marjorie/Docs/utilisation.docx
+++ b/marjorie/Docs/utilisation.docx
@@ -1,7 +1,12 @@
 
 <file path=word/document.xml><?xml version="1.0" encoding="utf-8"?>
-<w:document xmlns:wpc="http://schemas.microsoft.com/office/word/2010/wordprocessingCanvas" xmlns:cx="http://schemas.microsoft.com/office/drawing/2014/chartex" xmlns:cx1="http://schemas.microsoft.com/office/drawing/2015/9/8/chartex" xmlns:cx2="http://schemas.microsoft.com/office/drawing/2015/10/21/chartex" xmlns:cx3="http://schemas.microsoft.com/office/drawing/2016/5/9/chartex" xmlns:cx4="http://schemas.microsoft.com/office/drawing/2016/5/10/chartex" xmlns:cx5="http://schemas.microsoft.com/office/drawing/2016/5/11/chartex" xmlns:cx6="http://schemas.microsoft.com/office/drawing/2016/5/12/chartex" xmlns:cx7="http://schemas.microsoft.com/office/drawing/2016/5/13/chartex" xmlns:cx8="http://schemas.microsoft.com/office/drawing/2016/5/14/chartex" xmlns:mc="http://schemas.openxmlformats.org/markup-compatibility/2006" xmlns:aink="http://schemas.microsoft.com/office/drawing/2016/ink" xmlns:am3d="http://schemas.microsoft.com/office/drawing/2017/model3d" xmlns:o="urn:schemas-microsoft-com:office:office" xmlns:r="http://schemas.openxmlformats.org/officeDocument/2006/relationships" xmlns:m="http://schemas.openxmlformats.org/officeDocument/2006/math" xmlns:v="urn:schemas-microsoft-com:vml" xmlns:wp14="http://schemas.microsoft.com/office/word/2010/wordprocessingDrawing" xmlns:wp="http://schemas.openxmlformats.org/drawingml/2006/wordprocessingDrawing" xmlns:w10="urn:schemas-microsoft-com:office:word" xmlns:w="http://schemas.openxmlformats.org/wordprocessingml/2006/main" xmlns:w14="http://schemas.microsoft.com/office/word/2010/wordml" xmlns:w15="http://schemas.microsoft.com/office/word/2012/wordml" xmlns:w16cid="http://schemas.microsoft.com/office/word/2016/wordml/cid" xmlns:w16se="http://schemas.microsoft.com/office/word/2015/wordml/symex" xmlns:wpg="http://schemas.microsoft.com/office/word/2010/wordprocessingGroup" xmlns:wpi="http://schemas.microsoft.com/office/word/2010/wordprocessingInk" xmlns:wne="http://schemas.microsoft.com/office/word/2006/wordml" xmlns:wps="http://schemas.microsoft.com/office/word/2010/wordprocessingShape" mc:Ignorable="w14 w15 w16se w16cid wp14">
+<w:document xmlns:wpc="http://schemas.microsoft.com/office/word/2010/wordprocessingCanvas" xmlns:cx="http://schemas.microsoft.com/office/drawing/2014/chartex" xmlns:cx1="http://schemas.microsoft.com/office/drawing/2015/9/8/chartex" xmlns:cx2="http://schemas.microsoft.com/office/drawing/2015/10/21/chartex" xmlns:cx3="http://schemas.microsoft.com/office/drawing/2016/5/9/chartex" xmlns:cx4="http://schemas.microsoft.com/office/drawing/2016/5/10/chartex" xmlns:cx5="http://schemas.microsoft.com/office/drawing/2016/5/11/chartex" xmlns:cx6="http://schemas.microsoft.com/office/drawing/2016/5/12/chartex" xmlns:cx7="http://schemas.microsoft.com/office/drawing/2016/5/13/chartex" xmlns:cx8="http://schemas.microsoft.com/office/drawing/2016/5/14/chartex" xmlns:mc="http://schemas.openxmlformats.org/markup-compatibility/2006" xmlns:aink="http://schemas.microsoft.com/office/drawing/2016/ink" xmlns:am3d="http://schemas.microsoft.com/office/drawing/2017/model3d" xmlns:o="urn:schemas-microsoft-com:office:office" xmlns:r="http://schemas.openxmlformats.org/officeDocument/2006/relationships" xmlns:m="http://schemas.openxmlformats.org/officeDocument/2006/math" xmlns:v="urn:schemas-microsoft-com:vml" xmlns:wp14="http://schemas.microsoft.com/office/word/2010/wordprocessingDrawing" xmlns:wp="http://schemas.openxmlformats.org/drawingml/2006/wordprocessingDrawing" xmlns:w10="urn:schemas-microsoft-com:office:word" xmlns:w="http://schemas.openxmlformats.org/wordprocessingml/2006/main" xmlns:w14="http://schemas.microsoft.com/office/word/2010/wordml" xmlns:w15="http://schemas.microsoft.com/office/word/2012/wordml" xmlns:w16cex="http://schemas.microsoft.com/office/word/2018/wordml/cex" xmlns:w16cid="http://schemas.microsoft.com/office/word/2016/wordml/cid" xmlns:w16="http://schemas.microsoft.com/office/word/2018/wordml" xmlns:w16se="http://schemas.microsoft.com/office/word/2015/wordml/symex" xmlns:wpg="http://schemas.microsoft.com/office/word/2010/wordprocessingGroup" xmlns:wpi="http://schemas.microsoft.com/office/word/2010/wordprocessingInk" xmlns:wne="http://schemas.microsoft.com/office/word/2006/wordml" xmlns:wps="http://schemas.microsoft.com/office/word/2010/wordprocessingShape" mc:Ignorable="w14 w15 w16se w16cid w16 w16cex wp14">
   <w:body>
+    <w:p>
+      <w:pPr>
+        <w:ind w:left="720" w:hanging="360"/>
+      </w:pPr>
+    </w:p>
     <w:p>
       <w:pPr>
         <w:pStyle w:val="Titre1"/>
@@ -11,6 +16,781 @@
         </w:numPr>
       </w:pPr>
       <w:r>
+        <w:t>Pré requis et installation</w:t>
+      </w:r>
+    </w:p>
+    <w:p/>
+    <w:p>
+      <w:r>
+        <w:t>Il faut d’abord pouvoir le lancer sur un environnement Linux</w:t>
+      </w:r>
+      <w:r>
+        <w:t>.</w:t>
+      </w:r>
+      <w:r>
+        <w:t xml:space="preserve"> </w:t>
+      </w:r>
+      <w:r>
+        <w:t>S</w:t>
+      </w:r>
+      <w:r>
+        <w:t xml:space="preserve">i </w:t>
+      </w:r>
+      <w:r>
+        <w:t>vous êtes</w:t>
+      </w:r>
+      <w:r>
+        <w:t xml:space="preserve"> sur Windows</w:t>
+      </w:r>
+      <w:r>
+        <w:t xml:space="preserve">, installez </w:t>
+      </w:r>
+      <w:r>
+        <w:t xml:space="preserve">la console Ubuntu comme ceci : </w:t>
+      </w:r>
+    </w:p>
+    <w:p>
+      <w:pPr>
+        <w:pStyle w:val="Paragraphedeliste"/>
+        <w:numPr>
+          <w:ilvl w:val="1"/>
+          <w:numId w:val="2"/>
+        </w:numPr>
+      </w:pPr>
+      <w:r>
+        <w:rPr>
+          <w:b/>
+          <w:bCs/>
+        </w:rPr>
+        <w:t>Paramètres -&gt; Mise à jour et sécurité</w:t>
+      </w:r>
+      <w:r>
+        <w:t> et dans le menu « </w:t>
+      </w:r>
+      <w:r>
+        <w:rPr>
+          <w:b/>
+          <w:bCs/>
+        </w:rPr>
+        <w:t>Pour les développeurs</w:t>
+      </w:r>
+      <w:r>
+        <w:t> »</w:t>
+      </w:r>
+      <w:r>
+        <w:t>, coche</w:t>
+      </w:r>
+      <w:r>
+        <w:t>r</w:t>
+      </w:r>
+      <w:r>
+        <w:t xml:space="preserve"> le bouton « </w:t>
+      </w:r>
+      <w:r>
+        <w:rPr>
+          <w:b/>
+          <w:bCs/>
+        </w:rPr>
+        <w:t>Mode développeur</w:t>
+      </w:r>
+      <w:r>
+        <w:t> »</w:t>
+      </w:r>
+      <w:r>
+        <w:t>.</w:t>
+      </w:r>
+    </w:p>
+    <w:p>
+      <w:pPr>
+        <w:pStyle w:val="Paragraphedeliste"/>
+        <w:numPr>
+          <w:ilvl w:val="1"/>
+          <w:numId w:val="2"/>
+        </w:numPr>
+      </w:pPr>
+      <w:r>
+        <w:rPr>
+          <w:b/>
+          <w:bCs/>
+        </w:rPr>
+        <w:t xml:space="preserve">Panneau de configuration -&gt; Désinstaller un programme </w:t>
+      </w:r>
+      <w:r>
+        <w:t>et clique</w:t>
+      </w:r>
+      <w:r>
+        <w:t>r</w:t>
+      </w:r>
+      <w:r>
+        <w:t xml:space="preserve"> sur</w:t>
+      </w:r>
+      <w:r>
+        <w:rPr>
+          <w:b/>
+          <w:bCs/>
+        </w:rPr>
+        <w:t xml:space="preserve"> Activer ou désactiver des fonctionnalités Windows</w:t>
+      </w:r>
+      <w:r>
+        <w:t xml:space="preserve">. Il y a une </w:t>
+      </w:r>
+      <w:r>
+        <w:t>fenêtre</w:t>
+      </w:r>
+      <w:r>
+        <w:t xml:space="preserve"> qui va apparaitre, il faut cocher </w:t>
+      </w:r>
+      <w:r>
+        <w:rPr>
+          <w:b/>
+          <w:bCs/>
+        </w:rPr>
+        <w:t>« Sous-système Windows pour Linux »</w:t>
+      </w:r>
+      <w:r>
+        <w:rPr>
+          <w:b/>
+          <w:bCs/>
+        </w:rPr>
+        <w:t>.</w:t>
+      </w:r>
+    </w:p>
+    <w:p>
+      <w:pPr>
+        <w:pStyle w:val="Paragraphedeliste"/>
+        <w:numPr>
+          <w:ilvl w:val="1"/>
+          <w:numId w:val="2"/>
+        </w:numPr>
+      </w:pPr>
+      <w:r>
+        <w:t>Aller dans le Microsoft Store</w:t>
+      </w:r>
+      <w:r>
+        <w:t>,</w:t>
+      </w:r>
+      <w:r>
+        <w:t xml:space="preserve"> chercher </w:t>
+      </w:r>
+      <w:r>
+        <w:t xml:space="preserve">Ubuntu </w:t>
+      </w:r>
+      <w:r>
+        <w:t>18.04 LTS et l’installer</w:t>
+      </w:r>
+      <w:r>
+        <w:t>.</w:t>
+      </w:r>
+    </w:p>
+    <w:p>
+      <w:pPr>
+        <w:pStyle w:val="Paragraphedeliste"/>
+        <w:numPr>
+          <w:ilvl w:val="1"/>
+          <w:numId w:val="2"/>
+        </w:numPr>
+      </w:pPr>
+      <w:r>
+        <w:t xml:space="preserve">Une fois installer, si la console ne </w:t>
+      </w:r>
+      <w:r>
+        <w:t>s</w:t>
+      </w:r>
+      <w:r>
+        <w:t>e lance pas il faut la lancer (tape</w:t>
+      </w:r>
+      <w:r>
+        <w:t>r</w:t>
+      </w:r>
+      <w:r>
+        <w:t xml:space="preserve"> ub</w:t>
+      </w:r>
+      <w:proofErr w:type="spellStart"/>
+      <w:r>
+        <w:t>untu</w:t>
+      </w:r>
+      <w:proofErr w:type="spellEnd"/>
+      <w:r>
+        <w:t xml:space="preserve"> dans la barre de recherche de Windows) puis faire un compte utilisateur (nom + mot de passe)</w:t>
+      </w:r>
+      <w:r>
+        <w:t>.</w:t>
+      </w:r>
+    </w:p>
+    <w:p>
+      <w:pPr>
+        <w:pStyle w:val="Paragraphedeliste"/>
+        <w:numPr>
+          <w:ilvl w:val="1"/>
+          <w:numId w:val="2"/>
+        </w:numPr>
+      </w:pPr>
+      <w:r>
+        <w:t xml:space="preserve">Dans cette console, taper : </w:t>
+      </w:r>
+      <w:proofErr w:type="spellStart"/>
+      <w:r>
+        <w:rPr>
+          <w:rFonts w:ascii="Courier New" w:hAnsi="Courier New" w:cs="Courier New"/>
+          <w:lang w:val="en-US"/>
+        </w:rPr>
+        <w:t>sudo</w:t>
+      </w:r>
+      <w:proofErr w:type="spellEnd"/>
+      <w:r>
+        <w:rPr>
+          <w:rFonts w:ascii="Courier New" w:hAnsi="Courier New" w:cs="Courier New"/>
+          <w:lang w:val="en-US"/>
+        </w:rPr>
+        <w:t xml:space="preserve"> apt-get update</w:t>
+      </w:r>
+    </w:p>
+    <w:p>
+      <w:pPr>
+        <w:pStyle w:val="Paragraphedeliste"/>
+      </w:pPr>
+      <w:r>
+        <w:t>On vous demandera le mot de passe défini à l’étape précédent.</w:t>
+      </w:r>
+    </w:p>
+    <w:p>
+      <w:pPr>
+        <w:pStyle w:val="Paragraphedeliste"/>
+        <w:numPr>
+          <w:ilvl w:val="1"/>
+          <w:numId w:val="2"/>
+        </w:numPr>
+        <w:rPr>
+          <w:rFonts w:ascii="Courier New" w:hAnsi="Courier New" w:cs="Courier New"/>
+          <w:lang w:val="en-US"/>
+        </w:rPr>
+      </w:pPr>
+      <w:proofErr w:type="spellStart"/>
+      <w:r>
+        <w:rPr>
+          <w:lang w:val="en-US"/>
+        </w:rPr>
+        <w:t>Quand</w:t>
+      </w:r>
+      <w:proofErr w:type="spellEnd"/>
+      <w:r>
+        <w:rPr>
+          <w:lang w:val="en-US"/>
+        </w:rPr>
+        <w:t xml:space="preserve"> </w:t>
+      </w:r>
+      <w:proofErr w:type="spellStart"/>
+      <w:r>
+        <w:rPr>
+          <w:lang w:val="en-US"/>
+        </w:rPr>
+        <w:t>c’est</w:t>
+      </w:r>
+      <w:proofErr w:type="spellEnd"/>
+      <w:r>
+        <w:rPr>
+          <w:lang w:val="en-US"/>
+        </w:rPr>
+        <w:t xml:space="preserve"> </w:t>
+      </w:r>
+      <w:proofErr w:type="spellStart"/>
+      <w:r>
+        <w:rPr>
+          <w:lang w:val="en-US"/>
+        </w:rPr>
+        <w:t>fini</w:t>
+      </w:r>
+      <w:proofErr w:type="spellEnd"/>
+      <w:r>
+        <w:rPr>
+          <w:lang w:val="en-US"/>
+        </w:rPr>
+        <w:t xml:space="preserve">, </w:t>
+      </w:r>
+      <w:proofErr w:type="gramStart"/>
+      <w:r>
+        <w:rPr>
+          <w:lang w:val="en-US"/>
+        </w:rPr>
+        <w:t>tape</w:t>
+      </w:r>
+      <w:r>
+        <w:rPr>
+          <w:lang w:val="en-US"/>
+        </w:rPr>
+        <w:t>r</w:t>
+      </w:r>
+      <w:r>
+        <w:rPr>
+          <w:lang w:val="en-US"/>
+        </w:rPr>
+        <w:t> :</w:t>
+      </w:r>
+      <w:proofErr w:type="gramEnd"/>
+      <w:r>
+        <w:rPr>
+          <w:lang w:val="en-US"/>
+        </w:rPr>
+        <w:t xml:space="preserve"> </w:t>
+      </w:r>
+      <w:proofErr w:type="spellStart"/>
+      <w:r>
+        <w:rPr>
+          <w:rFonts w:ascii="Courier New" w:hAnsi="Courier New" w:cs="Courier New"/>
+          <w:lang w:val="en-US"/>
+        </w:rPr>
+        <w:t>sudo</w:t>
+      </w:r>
+      <w:proofErr w:type="spellEnd"/>
+      <w:r>
+        <w:rPr>
+          <w:rFonts w:ascii="Courier New" w:hAnsi="Courier New" w:cs="Courier New"/>
+          <w:lang w:val="en-US"/>
+        </w:rPr>
+        <w:t xml:space="preserve"> apt-get install g++</w:t>
+      </w:r>
+    </w:p>
+    <w:p>
+      <w:pPr>
+        <w:pStyle w:val="Paragraphedeliste"/>
+        <w:numPr>
+          <w:ilvl w:val="1"/>
+          <w:numId w:val="2"/>
+        </w:numPr>
+        <w:rPr>
+          <w:rFonts w:ascii="Courier New" w:hAnsi="Courier New" w:cs="Courier New"/>
+          <w:lang w:val="en-US"/>
+        </w:rPr>
+      </w:pPr>
+      <w:proofErr w:type="spellStart"/>
+      <w:r>
+        <w:rPr>
+          <w:lang w:val="en-US"/>
+        </w:rPr>
+        <w:t>Quand</w:t>
+      </w:r>
+      <w:proofErr w:type="spellEnd"/>
+      <w:r>
+        <w:rPr>
+          <w:lang w:val="en-US"/>
+        </w:rPr>
+        <w:t xml:space="preserve"> </w:t>
+      </w:r>
+      <w:proofErr w:type="spellStart"/>
+      <w:r>
+        <w:rPr>
+          <w:lang w:val="en-US"/>
+        </w:rPr>
+        <w:t>c’est</w:t>
+      </w:r>
+      <w:proofErr w:type="spellEnd"/>
+      <w:r>
+        <w:rPr>
+          <w:lang w:val="en-US"/>
+        </w:rPr>
+        <w:t xml:space="preserve"> </w:t>
+      </w:r>
+      <w:proofErr w:type="spellStart"/>
+      <w:r>
+        <w:rPr>
+          <w:lang w:val="en-US"/>
+        </w:rPr>
+        <w:t>fini</w:t>
+      </w:r>
+      <w:proofErr w:type="spellEnd"/>
+      <w:r>
+        <w:rPr>
+          <w:lang w:val="en-US"/>
+        </w:rPr>
+        <w:t xml:space="preserve">, </w:t>
+      </w:r>
+      <w:proofErr w:type="gramStart"/>
+      <w:r>
+        <w:rPr>
+          <w:lang w:val="en-US"/>
+        </w:rPr>
+        <w:t>tape</w:t>
+      </w:r>
+      <w:r>
+        <w:rPr>
+          <w:lang w:val="en-US"/>
+        </w:rPr>
+        <w:t>r</w:t>
+      </w:r>
+      <w:r>
+        <w:rPr>
+          <w:lang w:val="en-US"/>
+        </w:rPr>
+        <w:t> :</w:t>
+      </w:r>
+      <w:proofErr w:type="gramEnd"/>
+      <w:r>
+        <w:rPr>
+          <w:lang w:val="en-US"/>
+        </w:rPr>
+        <w:t xml:space="preserve"> </w:t>
+      </w:r>
+      <w:proofErr w:type="spellStart"/>
+      <w:r>
+        <w:rPr>
+          <w:rFonts w:ascii="Courier New" w:hAnsi="Courier New" w:cs="Courier New"/>
+          <w:lang w:val="en-US"/>
+        </w:rPr>
+        <w:t>sudo</w:t>
+      </w:r>
+      <w:proofErr w:type="spellEnd"/>
+      <w:r>
+        <w:rPr>
+          <w:rFonts w:ascii="Courier New" w:hAnsi="Courier New" w:cs="Courier New"/>
+          <w:lang w:val="en-US"/>
+        </w:rPr>
+        <w:t xml:space="preserve"> apt-get install make</w:t>
+      </w:r>
+    </w:p>
+    <w:p>
+      <w:pPr>
+        <w:pStyle w:val="Paragraphedeliste"/>
+        <w:numPr>
+          <w:ilvl w:val="1"/>
+          <w:numId w:val="2"/>
+        </w:numPr>
+        <w:rPr>
+          <w:lang w:val="en-US"/>
+        </w:rPr>
+      </w:pPr>
+      <w:proofErr w:type="spellStart"/>
+      <w:r>
+        <w:rPr>
+          <w:lang w:val="en-US"/>
+        </w:rPr>
+        <w:t>Quand</w:t>
+      </w:r>
+      <w:proofErr w:type="spellEnd"/>
+      <w:r>
+        <w:rPr>
+          <w:lang w:val="en-US"/>
+        </w:rPr>
+        <w:t xml:space="preserve"> </w:t>
+      </w:r>
+      <w:proofErr w:type="spellStart"/>
+      <w:r>
+        <w:rPr>
+          <w:lang w:val="en-US"/>
+        </w:rPr>
+        <w:t>c’est</w:t>
+      </w:r>
+      <w:proofErr w:type="spellEnd"/>
+      <w:r>
+        <w:rPr>
+          <w:lang w:val="en-US"/>
+        </w:rPr>
+        <w:t xml:space="preserve"> </w:t>
+      </w:r>
+      <w:proofErr w:type="spellStart"/>
+      <w:r>
+        <w:rPr>
+          <w:lang w:val="en-US"/>
+        </w:rPr>
+        <w:t>fini</w:t>
+      </w:r>
+      <w:proofErr w:type="spellEnd"/>
+      <w:r>
+        <w:rPr>
+          <w:lang w:val="en-US"/>
+        </w:rPr>
+        <w:t xml:space="preserve">, </w:t>
+      </w:r>
+      <w:proofErr w:type="gramStart"/>
+      <w:r>
+        <w:rPr>
+          <w:lang w:val="en-US"/>
+        </w:rPr>
+        <w:t>tape</w:t>
+      </w:r>
+      <w:r>
+        <w:rPr>
+          <w:lang w:val="en-US"/>
+        </w:rPr>
+        <w:t xml:space="preserve">r </w:t>
+      </w:r>
+      <w:r>
+        <w:rPr>
+          <w:lang w:val="en-US"/>
+        </w:rPr>
+        <w:t>:</w:t>
+      </w:r>
+      <w:proofErr w:type="gramEnd"/>
+      <w:r>
+        <w:rPr>
+          <w:lang w:val="en-US"/>
+        </w:rPr>
+        <w:t xml:space="preserve"> </w:t>
+      </w:r>
+      <w:proofErr w:type="spellStart"/>
+      <w:r>
+        <w:rPr>
+          <w:rFonts w:ascii="Courier New" w:hAnsi="Courier New" w:cs="Courier New"/>
+          <w:lang w:val="en-US"/>
+        </w:rPr>
+        <w:t>sudo</w:t>
+      </w:r>
+      <w:proofErr w:type="spellEnd"/>
+      <w:r>
+        <w:rPr>
+          <w:rFonts w:ascii="Courier New" w:hAnsi="Courier New" w:cs="Courier New"/>
+          <w:lang w:val="en-US"/>
+        </w:rPr>
+        <w:t xml:space="preserve"> apt-get install git</w:t>
+      </w:r>
+    </w:p>
+    <w:p>
+      <w:pPr>
+        <w:pStyle w:val="Paragraphedeliste"/>
+        <w:numPr>
+          <w:ilvl w:val="1"/>
+          <w:numId w:val="2"/>
+        </w:numPr>
+        <w:rPr>
+          <w:rFonts w:ascii="Courier New" w:hAnsi="Courier New" w:cs="Courier New"/>
+          <w:lang w:val="en-US"/>
+        </w:rPr>
+      </w:pPr>
+      <w:r>
+        <w:t xml:space="preserve">Maintenant il faut </w:t>
+      </w:r>
+      <w:r>
+        <w:t>se</w:t>
+      </w:r>
+      <w:r>
+        <w:t xml:space="preserve"> déplacer d</w:t>
+      </w:r>
+      <w:r>
+        <w:t xml:space="preserve">ans un répertoire là où </w:t>
+      </w:r>
+      <w:r>
+        <w:t>vous allez</w:t>
+      </w:r>
+      <w:r>
+        <w:t xml:space="preserve"> mettre le code en utilisant la commande cd, par exemple </w:t>
+      </w:r>
+      <w:r>
+        <w:t>dans les Documents</w:t>
+      </w:r>
+      <w:r>
+        <w:t xml:space="preserve"> : </w:t>
+      </w:r>
+      <w:r>
+        <w:rPr>
+          <w:rFonts w:ascii="Courier New" w:hAnsi="Courier New" w:cs="Courier New"/>
+          <w:lang w:val="en-US"/>
+        </w:rPr>
+        <w:t>cd /mnt/c/</w:t>
+      </w:r>
+      <w:proofErr w:type="spellStart"/>
+      <w:r>
+        <w:rPr>
+          <w:rFonts w:ascii="Courier New" w:hAnsi="Courier New" w:cs="Courier New"/>
+          <w:lang w:val="en-US"/>
+        </w:rPr>
+        <w:t>Users</w:t>
+      </w:r>
+      <w:proofErr w:type="spellEnd"/>
+      <w:r>
+        <w:rPr>
+          <w:rFonts w:ascii="Courier New" w:hAnsi="Courier New" w:cs="Courier New"/>
+          <w:lang w:val="en-US"/>
+        </w:rPr>
+        <w:t>/</w:t>
+      </w:r>
+      <w:proofErr w:type="spellStart"/>
+      <w:r>
+        <w:rPr>
+          <w:rFonts w:ascii="Courier New" w:hAnsi="Courier New" w:cs="Courier New"/>
+          <w:lang w:val="en-US"/>
+        </w:rPr>
+        <w:t>Nom_Utilisateur</w:t>
+      </w:r>
+      <w:proofErr w:type="spellEnd"/>
+      <w:r>
+        <w:rPr>
+          <w:rFonts w:ascii="Courier New" w:hAnsi="Courier New" w:cs="Courier New"/>
+          <w:lang w:val="en-US"/>
+        </w:rPr>
+        <w:t>/Documents</w:t>
+      </w:r>
+    </w:p>
+    <w:p>
+      <w:pPr>
+        <w:pStyle w:val="Paragraphedeliste"/>
+        <w:numPr>
+          <w:ilvl w:val="1"/>
+          <w:numId w:val="2"/>
+        </w:numPr>
+      </w:pPr>
+      <w:r>
+        <w:t>Tape</w:t>
+      </w:r>
+      <w:r>
+        <w:t>r</w:t>
+      </w:r>
+      <w:r>
+        <w:t xml:space="preserve"> la commande : </w:t>
+      </w:r>
+      <w:r>
+        <w:rPr>
+          <w:rFonts w:ascii="Courier New" w:hAnsi="Courier New" w:cs="Courier New"/>
+        </w:rPr>
+        <w:t xml:space="preserve">git clone </w:t>
+      </w:r>
+      <w:hyperlink r:id="rId6" w:history="1">
+        <w:r>
+          <w:rPr>
+            <w:rFonts w:ascii="Courier New" w:hAnsi="Courier New" w:cs="Courier New"/>
+          </w:rPr>
+          <w:t>https://github.com/lpc-cnrs-amu/handwash</w:t>
+        </w:r>
+      </w:hyperlink>
+    </w:p>
+    <w:p>
+      <w:pPr>
+        <w:pStyle w:val="Paragraphedeliste"/>
+        <w:numPr>
+          <w:ilvl w:val="1"/>
+          <w:numId w:val="2"/>
+        </w:numPr>
+        <w:rPr>
+          <w:rFonts w:ascii="Courier New" w:hAnsi="Courier New" w:cs="Courier New"/>
+        </w:rPr>
+      </w:pPr>
+      <w:r>
+        <w:t>Une fois installer, tape</w:t>
+      </w:r>
+      <w:r>
+        <w:t>r</w:t>
+      </w:r>
+      <w:r>
+        <w:t xml:space="preserve"> : </w:t>
+      </w:r>
+      <w:r>
+        <w:rPr>
+          <w:rFonts w:ascii="Courier New" w:hAnsi="Courier New" w:cs="Courier New"/>
+        </w:rPr>
+        <w:t xml:space="preserve">cd </w:t>
+      </w:r>
+      <w:proofErr w:type="spellStart"/>
+      <w:r>
+        <w:rPr>
+          <w:rFonts w:ascii="Courier New" w:hAnsi="Courier New" w:cs="Courier New"/>
+        </w:rPr>
+        <w:t>handwash</w:t>
+      </w:r>
+      <w:proofErr w:type="spellEnd"/>
+      <w:r>
+        <w:rPr>
+          <w:rFonts w:ascii="Courier New" w:hAnsi="Courier New" w:cs="Courier New"/>
+        </w:rPr>
+        <w:t>/</w:t>
+      </w:r>
+      <w:proofErr w:type="spellStart"/>
+      <w:r>
+        <w:rPr>
+          <w:rFonts w:ascii="Courier New" w:hAnsi="Courier New" w:cs="Courier New"/>
+        </w:rPr>
+        <w:t>marjorie</w:t>
+      </w:r>
+      <w:proofErr w:type="spellEnd"/>
+      <w:r>
+        <w:rPr>
+          <w:rFonts w:ascii="Courier New" w:hAnsi="Courier New" w:cs="Courier New"/>
+        </w:rPr>
+        <w:t>/</w:t>
+      </w:r>
+    </w:p>
+    <w:p>
+      <w:pPr>
+        <w:pStyle w:val="Paragraphedeliste"/>
+        <w:numPr>
+          <w:ilvl w:val="1"/>
+          <w:numId w:val="2"/>
+        </w:numPr>
+      </w:pPr>
+      <w:r>
+        <w:t>Puis tape</w:t>
+      </w:r>
+      <w:r>
+        <w:t>r :</w:t>
+      </w:r>
+      <w:r>
+        <w:t> </w:t>
+      </w:r>
+      <w:r>
+        <w:rPr>
+          <w:rFonts w:ascii="Courier New" w:hAnsi="Courier New" w:cs="Courier New"/>
+          <w:lang w:val="en-US"/>
+        </w:rPr>
+        <w:t>make</w:t>
+      </w:r>
+    </w:p>
+    <w:p>
+      <w:pPr>
+        <w:pStyle w:val="Paragraphedeliste"/>
+        <w:numPr>
+          <w:ilvl w:val="1"/>
+          <w:numId w:val="2"/>
+        </w:numPr>
+      </w:pPr>
+      <w:r>
+        <w:t>Si Python n’est pas installé, taper :</w:t>
+      </w:r>
+      <w:r>
+        <w:rPr>
+          <w:rFonts w:ascii="Courier New" w:hAnsi="Courier New" w:cs="Courier New"/>
+        </w:rPr>
+        <w:t xml:space="preserve"> </w:t>
+      </w:r>
+      <w:proofErr w:type="spellStart"/>
+      <w:r>
+        <w:rPr>
+          <w:rFonts w:ascii="Courier New" w:hAnsi="Courier New" w:cs="Courier New"/>
+        </w:rPr>
+        <w:t>sudo</w:t>
+      </w:r>
+      <w:proofErr w:type="spellEnd"/>
+      <w:r>
+        <w:rPr>
+          <w:rFonts w:ascii="Courier New" w:hAnsi="Courier New" w:cs="Courier New"/>
+        </w:rPr>
+        <w:t xml:space="preserve"> apt-get </w:t>
+      </w:r>
+      <w:proofErr w:type="spellStart"/>
+      <w:r>
+        <w:rPr>
+          <w:rFonts w:ascii="Courier New" w:hAnsi="Courier New" w:cs="Courier New"/>
+        </w:rPr>
+        <w:t>install</w:t>
+      </w:r>
+      <w:proofErr w:type="spellEnd"/>
+      <w:r>
+        <w:rPr>
+          <w:rFonts w:ascii="Courier New" w:hAnsi="Courier New" w:cs="Courier New"/>
+        </w:rPr>
+        <w:t xml:space="preserve"> python3</w:t>
+      </w:r>
+    </w:p>
+    <w:p>
+      <w:r>
+        <w:t>Tout se fait dans la console Ubuntu.</w:t>
+      </w:r>
+    </w:p>
+    <w:p>
+      <w:pPr>
+        <w:pStyle w:val="Titre1"/>
+        <w:numPr>
+          <w:ilvl w:val="0"/>
+          <w:numId w:val="2"/>
+        </w:numPr>
+      </w:pPr>
+      <w:r>
         <w:t>Manuel d’utilisation</w:t>
       </w:r>
     </w:p>
@@ -20,7 +800,10 @@
         <w:pStyle w:val="Titre2"/>
       </w:pPr>
       <w:r>
-        <w:t xml:space="preserve">1.1 </w:t>
+        <w:t>2</w:t>
+      </w:r>
+      <w:r>
+        <w:t xml:space="preserve">.1 </w:t>
       </w:r>
       <w:r>
         <w:t>Trier les données par chambre puis par date</w:t>
@@ -48,7 +831,21 @@
           <w:rFonts w:ascii="Courier New" w:hAnsi="Courier New" w:cs="Courier New"/>
           <w:lang w:val="en-US"/>
         </w:rPr>
-        <w:t>&gt;&gt; python3 sorting_csv_file.py nom_fichier.csv</w:t>
+        <w:t xml:space="preserve">python3 </w:t>
+      </w:r>
+      <w:r>
+        <w:rPr>
+          <w:rFonts w:ascii="Courier New" w:hAnsi="Courier New" w:cs="Courier New"/>
+          <w:lang w:val="en-US"/>
+        </w:rPr>
+        <w:t>Python/</w:t>
+      </w:r>
+      <w:r>
+        <w:rPr>
+          <w:rFonts w:ascii="Courier New" w:hAnsi="Courier New" w:cs="Courier New"/>
+          <w:lang w:val="en-US"/>
+        </w:rPr>
+        <w:t>sorting_csv_file.py nom_fichier.csv</w:t>
       </w:r>
       <w:r>
         <w:rPr>
@@ -70,7 +867,21 @@
           <w:rFonts w:ascii="Courier New" w:hAnsi="Courier New" w:cs="Courier New"/>
           <w:lang w:val="en-US"/>
         </w:rPr>
-        <w:t>anne_a_inclure</w:t>
+        <w:t>anne</w:t>
+      </w:r>
+      <w:r>
+        <w:rPr>
+          <w:rFonts w:ascii="Courier New" w:hAnsi="Courier New" w:cs="Courier New"/>
+          <w:lang w:val="en-US"/>
+        </w:rPr>
+        <w:t>e</w:t>
+      </w:r>
+      <w:r>
+        <w:rPr>
+          <w:rFonts w:ascii="Courier New" w:hAnsi="Courier New" w:cs="Courier New"/>
+          <w:lang w:val="en-US"/>
+        </w:rPr>
+        <w:t>_a_inclure</w:t>
       </w:r>
       <w:proofErr w:type="spellEnd"/>
       <w:r>
@@ -93,7 +904,13 @@
         <w:t>nom_fichier.csv : le f</w:t>
       </w:r>
       <w:r>
-        <w:t>ichier non trié en format csv contenant les données à analyser.</w:t>
+        <w:t>ichier non trié en format csv contenant les données à analyser</w:t>
+      </w:r>
+      <w:r>
+        <w:t xml:space="preserve"> (le MHT de base)</w:t>
+      </w:r>
+      <w:r>
+        <w:t>.</w:t>
       </w:r>
     </w:p>
     <w:p>
@@ -109,6 +926,9 @@
       <w:r>
         <w:t>anne</w:t>
       </w:r>
+      <w:r>
+        <w:t>e</w:t>
+      </w:r>
       <w:proofErr w:type="gramEnd"/>
       <w:r>
         <w:t>_a_inclure</w:t>
@@ -118,7 +938,10 @@
         <w:t xml:space="preserve"> </w:t>
       </w:r>
       <w:r>
-        <w:t xml:space="preserve">: optionnel – année que l’on souhaite </w:t>
+        <w:t>: optionnel – année que l’on souhaite</w:t>
+      </w:r>
+      <w:r>
+        <w:t>.</w:t>
       </w:r>
     </w:p>
     <w:p>
@@ -137,26 +960,38 @@
     <w:p>
       <w:pPr>
         <w:rPr>
-          <w:lang w:val="en-US"/>
-        </w:rPr>
-      </w:pPr>
-      <w:r>
-        <w:rPr>
-          <w:lang w:val="en-US"/>
-        </w:rPr>
-        <w:t>&gt;&gt; python3 sorting_csv_file.py MHT_2018.csv</w:t>
-      </w:r>
-      <w:r>
-        <w:rPr>
-          <w:lang w:val="en-US"/>
-        </w:rPr>
-        <w:t xml:space="preserve"> </w:t>
-      </w:r>
-      <w:r>
-        <w:rPr>
-          <w:lang w:val="en-US"/>
-        </w:rPr>
-        <w:t>2018</w:t>
+          <w:rFonts w:ascii="Courier New" w:hAnsi="Courier New" w:cs="Courier New"/>
+          <w:lang w:val="en-US"/>
+        </w:rPr>
+      </w:pPr>
+      <w:r>
+        <w:rPr>
+          <w:rFonts w:ascii="Courier New" w:hAnsi="Courier New" w:cs="Courier New"/>
+          <w:lang w:val="en-US"/>
+        </w:rPr>
+        <w:lastRenderedPageBreak/>
+        <w:t xml:space="preserve">python3 </w:t>
+      </w:r>
+      <w:r>
+        <w:rPr>
+          <w:rFonts w:ascii="Courier New" w:hAnsi="Courier New" w:cs="Courier New"/>
+          <w:lang w:val="en-US"/>
+        </w:rPr>
+        <w:t>Python/</w:t>
+      </w:r>
+      <w:r>
+        <w:rPr>
+          <w:rFonts w:ascii="Courier New" w:hAnsi="Courier New" w:cs="Courier New"/>
+          <w:lang w:val="en-US"/>
+        </w:rPr>
+        <w:t>sorting_csv_file.py MHT_2018.csv</w:t>
+      </w:r>
+      <w:r>
+        <w:rPr>
+          <w:rFonts w:ascii="Courier New" w:hAnsi="Courier New" w:cs="Courier New"/>
+          <w:lang w:val="en-US"/>
+        </w:rPr>
+        <w:t xml:space="preserve"> 2018</w:t>
       </w:r>
     </w:p>
     <w:p>
@@ -170,7 +1005,13 @@
         <w:t>.csv</w:t>
       </w:r>
       <w:r>
-        <w:t xml:space="preserve"> (uniquement pour l’année 2018)</w:t>
+        <w:t xml:space="preserve"> (</w:t>
+      </w:r>
+      <w:r>
+        <w:t xml:space="preserve">donc </w:t>
+      </w:r>
+      <w:r>
+        <w:t>uniquement pour l’année 2018)</w:t>
       </w:r>
     </w:p>
     <w:p/>
@@ -179,7 +1020,10 @@
         <w:pStyle w:val="Titre2"/>
       </w:pPr>
       <w:r>
-        <w:t xml:space="preserve">1.2 </w:t>
+        <w:t>2</w:t>
+      </w:r>
+      <w:r>
+        <w:t xml:space="preserve">.2 </w:t>
       </w:r>
       <w:r>
         <w:t>Génération du fichier des</w:t>
@@ -211,31 +1055,25 @@
           <w:rFonts w:ascii="Courier New" w:hAnsi="Courier New" w:cs="Courier New"/>
         </w:rPr>
       </w:pPr>
-      <w:r>
-        <w:rPr>
-          <w:rFonts w:ascii="Courier New" w:hAnsi="Courier New" w:cs="Courier New"/>
-        </w:rPr>
-        <w:t>&gt;</w:t>
-      </w:r>
       <w:proofErr w:type="gramStart"/>
       <w:r>
         <w:rPr>
           <w:rFonts w:ascii="Courier New" w:hAnsi="Courier New" w:cs="Courier New"/>
         </w:rPr>
-        <w:t>&gt; .</w:t>
-      </w:r>
+        <w:t>.</w:t>
+      </w:r>
+      <w:r>
+        <w:rPr>
+          <w:rFonts w:ascii="Courier New" w:hAnsi="Courier New" w:cs="Courier New"/>
+        </w:rPr>
+        <w:t>/</w:t>
+      </w:r>
+      <w:proofErr w:type="spellStart"/>
       <w:proofErr w:type="gramEnd"/>
       <w:r>
         <w:rPr>
           <w:rFonts w:ascii="Courier New" w:hAnsi="Courier New" w:cs="Courier New"/>
         </w:rPr>
-        <w:t>/</w:t>
-      </w:r>
-      <w:proofErr w:type="spellStart"/>
-      <w:r>
-        <w:rPr>
-          <w:rFonts w:ascii="Courier New" w:hAnsi="Courier New" w:cs="Courier New"/>
-        </w:rPr>
         <w:t>persons_stats</w:t>
       </w:r>
       <w:proofErr w:type="spellEnd"/>
@@ -249,7 +1087,19 @@
         <w:rPr>
           <w:rFonts w:ascii="Courier New" w:hAnsi="Courier New" w:cs="Courier New"/>
         </w:rPr>
-        <w:t>_etape_1.1</w:t>
+        <w:t>_etape_</w:t>
+      </w:r>
+      <w:r>
+        <w:rPr>
+          <w:rFonts w:ascii="Courier New" w:hAnsi="Courier New" w:cs="Courier New"/>
+        </w:rPr>
+        <w:t>2</w:t>
+      </w:r>
+      <w:r>
+        <w:rPr>
+          <w:rFonts w:ascii="Courier New" w:hAnsi="Courier New" w:cs="Courier New"/>
+        </w:rPr>
+        <w:t>.1</w:t>
       </w:r>
       <w:r>
         <w:rPr>
@@ -287,7 +1137,13 @@
         </w:numPr>
       </w:pPr>
       <w:r>
-        <w:t>nom_fichier_etape_1.1</w:t>
+        <w:t>nom_fichier_etape_</w:t>
+      </w:r>
+      <w:r>
+        <w:t>2</w:t>
+      </w:r>
+      <w:r>
+        <w:t>.1</w:t>
       </w:r>
       <w:r>
         <w:t>.csv : le fichier en format csv contenant les données triées (généré à l’étape 1</w:t>
@@ -335,34 +1191,19 @@
         <w:ind w:left="765"/>
       </w:pPr>
       <w:r>
-        <w:t xml:space="preserve">Le fichier trié généré par l’étape 1 est en format csv Excel. Si vous suivez bien le manuel, écrivez toujours </w:t>
+        <w:t xml:space="preserve">Le fichier trié généré par l’étape </w:t>
+      </w:r>
+      <w:r>
+        <w:t>2.1</w:t>
+      </w:r>
+      <w:r>
+        <w:t xml:space="preserve"> est en format csv Excel. Si vous suivez bien le manuel, écrivez toujours </w:t>
       </w:r>
       <w:r>
         <w:t>1</w:t>
       </w:r>
       <w:r>
         <w:t xml:space="preserve">. </w:t>
-      </w:r>
-    </w:p>
-    <w:p>
-      <w:pPr>
-        <w:pStyle w:val="Paragraphedeliste"/>
-        <w:ind w:left="765"/>
-      </w:pPr>
-    </w:p>
-    <w:p>
-      <w:pPr>
-        <w:pStyle w:val="Paragraphedeliste"/>
-        <w:ind w:left="765"/>
-        <w:rPr>
-          <w:i/>
-        </w:rPr>
-      </w:pPr>
-      <w:r>
-        <w:rPr>
-          <w:i/>
-        </w:rPr>
-        <w:t>Plus de détail : les champs des fichiers csv Excel sont séparés par des points-virgules, alors que ceux des autres fichiers csv sont séparés par des virgule.</w:t>
       </w:r>
     </w:p>
     <w:p>
@@ -407,19 +1248,13 @@
       </w:r>
     </w:p>
     <w:p>
-      <w:r>
-        <w:t>&gt;</w:t>
-      </w:r>
       <w:proofErr w:type="gramStart"/>
       <w:r>
-        <w:t>&gt; .</w:t>
-      </w:r>
+        <w:t>./</w:t>
+      </w:r>
+      <w:proofErr w:type="spellStart"/>
       <w:proofErr w:type="gramEnd"/>
       <w:r>
-        <w:t>/</w:t>
-      </w:r>
-      <w:proofErr w:type="spellStart"/>
-      <w:r>
         <w:t>persons_stats</w:t>
       </w:r>
       <w:proofErr w:type="spellEnd"/>
@@ -461,24 +1296,22 @@
       </w:r>
     </w:p>
     <w:p/>
+    <w:p>
+      <w:pPr>
+        <w:pStyle w:val="Titre2"/>
+      </w:pPr>
+      <w:r>
+        <w:t>2</w:t>
+      </w:r>
+      <w:r>
+        <w:t xml:space="preserve">.3 </w:t>
+      </w:r>
+      <w:r>
+        <w:t>Génération du fichier d’activités</w:t>
+      </w:r>
+    </w:p>
     <w:p/>
     <w:p>
-      <w:pPr>
-        <w:pStyle w:val="Titre2"/>
-      </w:pPr>
-      <w:r>
-        <w:lastRenderedPageBreak/>
-        <w:t xml:space="preserve">1.3 </w:t>
-      </w:r>
-      <w:r>
-        <w:t>Génération du fichier d’activités</w:t>
-      </w:r>
-    </w:p>
-    <w:p>
-      <w:bookmarkStart w:id="0" w:name="_GoBack"/>
-      <w:bookmarkEnd w:id="0"/>
-    </w:p>
-    <w:p>
       <w:r>
         <w:t xml:space="preserve">Utiliser le programme </w:t>
       </w:r>
@@ -505,31 +1338,19 @@
           <w:rFonts w:ascii="Courier New" w:hAnsi="Courier New" w:cs="Courier New"/>
         </w:rPr>
       </w:pPr>
-      <w:r>
-        <w:rPr>
-          <w:rFonts w:ascii="Courier New" w:hAnsi="Courier New" w:cs="Courier New"/>
-        </w:rPr>
-        <w:t>&gt;</w:t>
-      </w:r>
       <w:proofErr w:type="gramStart"/>
       <w:r>
         <w:rPr>
           <w:rFonts w:ascii="Courier New" w:hAnsi="Courier New" w:cs="Courier New"/>
         </w:rPr>
-        <w:t>&gt; .</w:t>
-      </w:r>
+        <w:t>./</w:t>
+      </w:r>
+      <w:proofErr w:type="spellStart"/>
       <w:proofErr w:type="gramEnd"/>
       <w:r>
         <w:rPr>
           <w:rFonts w:ascii="Courier New" w:hAnsi="Courier New" w:cs="Courier New"/>
         </w:rPr>
-        <w:t>/</w:t>
-      </w:r>
-      <w:proofErr w:type="spellStart"/>
-      <w:r>
-        <w:rPr>
-          <w:rFonts w:ascii="Courier New" w:hAnsi="Courier New" w:cs="Courier New"/>
-        </w:rPr>
         <w:t>generate_activities</w:t>
       </w:r>
       <w:proofErr w:type="spellEnd"/>
@@ -537,7 +1358,19 @@
         <w:rPr>
           <w:rFonts w:ascii="Courier New" w:hAnsi="Courier New" w:cs="Courier New"/>
         </w:rPr>
-        <w:t xml:space="preserve"> nom_fichier_etape_1.1.csv {0, 1} </w:t>
+        <w:t xml:space="preserve"> nom_fichier_etape_</w:t>
+      </w:r>
+      <w:r>
+        <w:rPr>
+          <w:rFonts w:ascii="Courier New" w:hAnsi="Courier New" w:cs="Courier New"/>
+        </w:rPr>
+        <w:t>2</w:t>
+      </w:r>
+      <w:r>
+        <w:rPr>
+          <w:rFonts w:ascii="Courier New" w:hAnsi="Courier New" w:cs="Courier New"/>
+        </w:rPr>
+        <w:t xml:space="preserve">.1.csv {0, 1} </w:t>
       </w:r>
       <w:proofErr w:type="spellStart"/>
       <w:r>
@@ -556,216 +1389,18 @@
     </w:p>
     <w:p>
       <w:r>
-        <w:t xml:space="preserve">Même arguments que l’étape 1.2. </w:t>
+        <w:t xml:space="preserve">Même arguments que l’étape </w:t>
+      </w:r>
+      <w:r>
+        <w:t>2</w:t>
+      </w:r>
+      <w:r>
+        <w:t xml:space="preserve">.2. </w:t>
       </w:r>
     </w:p>
     <w:p>
       <w:r>
         <w:t>Csv : optionnel – Nécessaire pour générer le fichier. Sinon génère un fichier où chaque activité est décrite (format texte, non csv).</w:t>
-      </w:r>
-    </w:p>
-    <w:p>
-      <w:pPr>
-        <w:pStyle w:val="Titre2"/>
-      </w:pPr>
-      <w:r>
-        <w:t>1.</w:t>
-      </w:r>
-      <w:r>
-        <w:t>4</w:t>
-      </w:r>
-      <w:r>
-        <w:t xml:space="preserve"> Visualisation des données</w:t>
-      </w:r>
-    </w:p>
-    <w:p/>
-    <w:p>
-      <w:r>
-        <w:t>/* A REFAIRE */</w:t>
-      </w:r>
-    </w:p>
-    <w:p>
-      <w:r>
-        <w:t>Utiliser le programme Python print_graphic.py comme ceci :</w:t>
-      </w:r>
-    </w:p>
-    <w:p>
-      <w:r>
-        <w:t>&gt;&gt; python3 print_graphic.py nom_fichier_genere_etape_1.2</w:t>
-      </w:r>
-      <w:r>
-        <w:t xml:space="preserve"> nom_fichier_sorti.pdf</w:t>
-      </w:r>
-    </w:p>
-    <w:p>
-      <w:pPr>
-        <w:pStyle w:val="Paragraphedeliste"/>
-        <w:numPr>
-          <w:ilvl w:val="0"/>
-          <w:numId w:val="3"/>
-        </w:numPr>
-      </w:pPr>
-      <w:proofErr w:type="gramStart"/>
-      <w:r>
-        <w:t>nom</w:t>
-      </w:r>
-      <w:proofErr w:type="gramEnd"/>
-      <w:r>
-        <w:t xml:space="preserve">_fichier_genere_etape_1.2 : </w:t>
-      </w:r>
-      <w:r>
-        <w:t>fichier généré par l’étape 1.2, dans notre exemple : scores_SHA_personnes.txt</w:t>
-      </w:r>
-    </w:p>
-    <w:p>
-      <w:pPr>
-        <w:pStyle w:val="Paragraphedeliste"/>
-        <w:numPr>
-          <w:ilvl w:val="0"/>
-          <w:numId w:val="3"/>
-        </w:numPr>
-      </w:pPr>
-      <w:r>
-        <w:t xml:space="preserve">nom_fichier_sorti.pdf : </w:t>
-      </w:r>
-      <w:r>
-        <w:t xml:space="preserve">nom du fichier </w:t>
-      </w:r>
-      <w:proofErr w:type="spellStart"/>
-      <w:r>
-        <w:t>pdf</w:t>
-      </w:r>
-      <w:proofErr w:type="spellEnd"/>
-      <w:r>
-        <w:t xml:space="preserve"> généré que vous voulez donner.</w:t>
-      </w:r>
-      <w:r>
-        <w:t xml:space="preserve"> </w:t>
-      </w:r>
-      <w:r>
-        <w:t xml:space="preserve">Si le fichier existe déjà, il sera </w:t>
-      </w:r>
-      <w:proofErr w:type="spellStart"/>
-      <w:r>
-        <w:t>re-écrit</w:t>
-      </w:r>
-      <w:proofErr w:type="spellEnd"/>
-      <w:r>
-        <w:t xml:space="preserve"> avec les graphiques du programme.</w:t>
-      </w:r>
-    </w:p>
-    <w:p>
-      <w:r>
-        <w:t xml:space="preserve">Cela génère un fichier </w:t>
-      </w:r>
-      <w:proofErr w:type="spellStart"/>
-      <w:r>
-        <w:t>pdf</w:t>
-      </w:r>
-      <w:proofErr w:type="spellEnd"/>
-      <w:r>
-        <w:t>.</w:t>
-      </w:r>
-    </w:p>
-    <w:p>
-      <w:r>
-        <w:t>Exemple :</w:t>
-      </w:r>
-    </w:p>
-    <w:p>
-      <w:r>
-        <w:t>&gt;&gt; python3 print_graphic.py scores_SHA_personnes.txt</w:t>
-      </w:r>
-      <w:r>
-        <w:t xml:space="preserve"> SHA_pourcentages.pdf</w:t>
-      </w:r>
-    </w:p>
-    <w:p/>
-    <w:p>
-      <w:r>
-        <w:t>Voici un échantillon du fichier généré :</w:t>
-      </w:r>
-      <w:r>
-        <w:rPr>
-          <w:noProof/>
-        </w:rPr>
-        <w:drawing>
-          <wp:inline distT="0" distB="0" distL="0" distR="0" wp14:anchorId="52FA36C4" wp14:editId="6413E653">
-            <wp:extent cx="5448300" cy="2724150"/>
-            <wp:effectExtent l="0" t="0" r="0" b="0"/>
-            <wp:docPr id="2" name="Image 2"/>
-            <wp:cNvGraphicFramePr>
-              <a:graphicFrameLocks xmlns:a="http://schemas.openxmlformats.org/drawingml/2006/main" noChangeAspect="1"/>
-            </wp:cNvGraphicFramePr>
-            <a:graphic xmlns:a="http://schemas.openxmlformats.org/drawingml/2006/main">
-              <a:graphicData uri="http://schemas.openxmlformats.org/drawingml/2006/picture">
-                <pic:pic xmlns:pic="http://schemas.openxmlformats.org/drawingml/2006/picture">
-                  <pic:nvPicPr>
-                    <pic:cNvPr id="2" name="screen_pies.PNG"/>
-                    <pic:cNvPicPr/>
-                  </pic:nvPicPr>
-                  <pic:blipFill>
-                    <a:blip r:embed="rId6">
-                      <a:extLst>
-                        <a:ext uri="{28A0092B-C50C-407E-A947-70E740481C1C}">
-                          <a14:useLocalDpi xmlns:a14="http://schemas.microsoft.com/office/drawing/2010/main" val="0"/>
-                        </a:ext>
-                      </a:extLst>
-                    </a:blip>
-                    <a:stretch>
-                      <a:fillRect/>
-                    </a:stretch>
-                  </pic:blipFill>
-                  <pic:spPr>
-                    <a:xfrm>
-                      <a:off x="0" y="0"/>
-                      <a:ext cx="5459060" cy="2729530"/>
-                    </a:xfrm>
-                    <a:prstGeom prst="rect">
-                      <a:avLst/>
-                    </a:prstGeom>
-                  </pic:spPr>
-                </pic:pic>
-              </a:graphicData>
-            </a:graphic>
-          </wp:inline>
-        </w:drawing>
-      </w:r>
-    </w:p>
-    <w:p>
-      <w:pPr>
-        <w:pStyle w:val="Lgende"/>
-        <w:jc w:val="center"/>
-      </w:pPr>
-      <w:r>
-        <w:t xml:space="preserve">Figure </w:t>
-      </w:r>
-      <w:r>
-        <w:fldChar w:fldCharType="begin"/>
-      </w:r>
-      <w:r>
-        <w:instrText xml:space="preserve"> SEQ Figure \*</w:instrText>
-      </w:r>
-      <w:r>
-        <w:instrText xml:space="preserve"> ARABIC </w:instrText>
-      </w:r>
-      <w:r>
-        <w:fldChar w:fldCharType="separate"/>
-      </w:r>
-      <w:r>
-        <w:rPr>
-          <w:noProof/>
-        </w:rPr>
-        <w:t>2</w:t>
-      </w:r>
-      <w:r>
-        <w:rPr>
-          <w:noProof/>
-        </w:rPr>
-        <w:fldChar w:fldCharType="end"/>
-      </w:r>
-      <w:r>
-        <w:t> : Exemple de graphique pour la puce 620 pour 3 cas : en entrant, en sortant, en entrant/sortant (passé très peu de temps dans la chambre).</w:t>
       </w:r>
     </w:p>
     <w:sectPr>
@@ -779,7 +1414,7 @@
 </file>
 
 <file path=word/numbering.xml><?xml version="1.0" encoding="utf-8"?>
-<w:numbering xmlns:wpc="http://schemas.microsoft.com/office/word/2010/wordprocessingCanvas" xmlns:cx="http://schemas.microsoft.com/office/drawing/2014/chartex" xmlns:cx1="http://schemas.microsoft.com/office/drawing/2015/9/8/chartex" xmlns:cx2="http://schemas.microsoft.com/office/drawing/2015/10/21/chartex" xmlns:cx3="http://schemas.microsoft.com/office/drawing/2016/5/9/chartex" xmlns:cx4="http://schemas.microsoft.com/office/drawing/2016/5/10/chartex" xmlns:cx5="http://schemas.microsoft.com/office/drawing/2016/5/11/chartex" xmlns:cx6="http://schemas.microsoft.com/office/drawing/2016/5/12/chartex" xmlns:cx7="http://schemas.microsoft.com/office/drawing/2016/5/13/chartex" xmlns:cx8="http://schemas.microsoft.com/office/drawing/2016/5/14/chartex" xmlns:mc="http://schemas.openxmlformats.org/markup-compatibility/2006" xmlns:aink="http://schemas.microsoft.com/office/drawing/2016/ink" xmlns:am3d="http://schemas.microsoft.com/office/drawing/2017/model3d" xmlns:o="urn:schemas-microsoft-com:office:office" xmlns:r="http://schemas.openxmlformats.org/officeDocument/2006/relationships" xmlns:m="http://schemas.openxmlformats.org/officeDocument/2006/math" xmlns:v="urn:schemas-microsoft-com:vml" xmlns:wp14="http://schemas.microsoft.com/office/word/2010/wordprocessingDrawing" xmlns:wp="http://schemas.openxmlformats.org/drawingml/2006/wordprocessingDrawing" xmlns:w10="urn:schemas-microsoft-com:office:word" xmlns:w="http://schemas.openxmlformats.org/wordprocessingml/2006/main" xmlns:w14="http://schemas.microsoft.com/office/word/2010/wordml" xmlns:w15="http://schemas.microsoft.com/office/word/2012/wordml" xmlns:w16cid="http://schemas.microsoft.com/office/word/2016/wordml/cid" xmlns:w16se="http://schemas.microsoft.com/office/word/2015/wordml/symex" xmlns:wpg="http://schemas.microsoft.com/office/word/2010/wordprocessingGroup" xmlns:wpi="http://schemas.microsoft.com/office/word/2010/wordprocessingInk" xmlns:wne="http://schemas.microsoft.com/office/word/2006/wordml" xmlns:wps="http://schemas.microsoft.com/office/word/2010/wordprocessingShape" mc:Ignorable="w14 w15 w16se w16cid wp14">
+<w:numbering xmlns:wpc="http://schemas.microsoft.com/office/word/2010/wordprocessingCanvas" xmlns:cx="http://schemas.microsoft.com/office/drawing/2014/chartex" xmlns:cx1="http://schemas.microsoft.com/office/drawing/2015/9/8/chartex" xmlns:cx2="http://schemas.microsoft.com/office/drawing/2015/10/21/chartex" xmlns:cx3="http://schemas.microsoft.com/office/drawing/2016/5/9/chartex" xmlns:cx4="http://schemas.microsoft.com/office/drawing/2016/5/10/chartex" xmlns:cx5="http://schemas.microsoft.com/office/drawing/2016/5/11/chartex" xmlns:cx6="http://schemas.microsoft.com/office/drawing/2016/5/12/chartex" xmlns:cx7="http://schemas.microsoft.com/office/drawing/2016/5/13/chartex" xmlns:cx8="http://schemas.microsoft.com/office/drawing/2016/5/14/chartex" xmlns:mc="http://schemas.openxmlformats.org/markup-compatibility/2006" xmlns:aink="http://schemas.microsoft.com/office/drawing/2016/ink" xmlns:am3d="http://schemas.microsoft.com/office/drawing/2017/model3d" xmlns:o="urn:schemas-microsoft-com:office:office" xmlns:r="http://schemas.openxmlformats.org/officeDocument/2006/relationships" xmlns:m="http://schemas.openxmlformats.org/officeDocument/2006/math" xmlns:v="urn:schemas-microsoft-com:vml" xmlns:wp14="http://schemas.microsoft.com/office/word/2010/wordprocessingDrawing" xmlns:wp="http://schemas.openxmlformats.org/drawingml/2006/wordprocessingDrawing" xmlns:w10="urn:schemas-microsoft-com:office:word" xmlns:w="http://schemas.openxmlformats.org/wordprocessingml/2006/main" xmlns:w14="http://schemas.microsoft.com/office/word/2010/wordml" xmlns:w15="http://schemas.microsoft.com/office/word/2012/wordml" xmlns:w16cex="http://schemas.microsoft.com/office/word/2018/wordml/cex" xmlns:w16cid="http://schemas.microsoft.com/office/word/2016/wordml/cid" xmlns:w16="http://schemas.microsoft.com/office/word/2018/wordml" xmlns:w16se="http://schemas.microsoft.com/office/word/2015/wordml/symex" xmlns:wpg="http://schemas.microsoft.com/office/word/2010/wordprocessingGroup" xmlns:wpi="http://schemas.microsoft.com/office/word/2010/wordprocessingInk" xmlns:wne="http://schemas.microsoft.com/office/word/2006/wordml" xmlns:wps="http://schemas.microsoft.com/office/word/2010/wordprocessingShape" mc:Ignorable="w14 w15 w16se w16cid w16 w16cex wp14">
   <w:abstractNum w:abstractNumId="0" w15:restartNumberingAfterBreak="0">
     <w:nsid w:val="08D8055E"/>
     <w:multiLevelType w:val="hybridMultilevel"/>
@@ -985,7 +1620,7 @@
   <w:abstractNum w:abstractNumId="2" w15:restartNumberingAfterBreak="0">
     <w:nsid w:val="1EFF5505"/>
     <w:multiLevelType w:val="multilevel"/>
-    <w:tmpl w:val="6C8EEF9A"/>
+    <w:tmpl w:val="7C14677C"/>
     <w:lvl w:ilvl="0">
       <w:start w:val="1"/>
       <w:numFmt w:val="decimal"/>
@@ -1000,15 +1635,14 @@
     </w:lvl>
     <w:lvl w:ilvl="1">
       <w:start w:val="1"/>
-      <w:numFmt w:val="decimal"/>
-      <w:isLgl/>
-      <w:lvlText w:val="%1.%2"/>
+      <w:numFmt w:val="bullet"/>
+      <w:lvlText w:val=""/>
       <w:lvlJc w:val="left"/>
       <w:pPr>
         <w:ind w:left="720" w:hanging="360"/>
       </w:pPr>
       <w:rPr>
-        <w:rFonts w:hint="default"/>
+        <w:rFonts w:ascii="Symbol" w:hAnsi="Symbol" w:hint="default"/>
       </w:rPr>
     </w:lvl>
     <w:lvl w:ilvl="2">
@@ -1120,6 +1754,118 @@
       </w:rPr>
     </w:lvl>
     <w:lvl w:ilvl="1" w:tplc="040C0003" w:tentative="1">
+      <w:start w:val="1"/>
+      <w:numFmt w:val="bullet"/>
+      <w:lvlText w:val="o"/>
+      <w:lvlJc w:val="left"/>
+      <w:pPr>
+        <w:ind w:left="1440" w:hanging="360"/>
+      </w:pPr>
+      <w:rPr>
+        <w:rFonts w:ascii="Courier New" w:hAnsi="Courier New" w:cs="Courier New" w:hint="default"/>
+      </w:rPr>
+    </w:lvl>
+    <w:lvl w:ilvl="2" w:tplc="040C0005" w:tentative="1">
+      <w:start w:val="1"/>
+      <w:numFmt w:val="bullet"/>
+      <w:lvlText w:val=""/>
+      <w:lvlJc w:val="left"/>
+      <w:pPr>
+        <w:ind w:left="2160" w:hanging="360"/>
+      </w:pPr>
+      <w:rPr>
+        <w:rFonts w:ascii="Wingdings" w:hAnsi="Wingdings" w:hint="default"/>
+      </w:rPr>
+    </w:lvl>
+    <w:lvl w:ilvl="3" w:tplc="040C0001" w:tentative="1">
+      <w:start w:val="1"/>
+      <w:numFmt w:val="bullet"/>
+      <w:lvlText w:val=""/>
+      <w:lvlJc w:val="left"/>
+      <w:pPr>
+        <w:ind w:left="2880" w:hanging="360"/>
+      </w:pPr>
+      <w:rPr>
+        <w:rFonts w:ascii="Symbol" w:hAnsi="Symbol" w:hint="default"/>
+      </w:rPr>
+    </w:lvl>
+    <w:lvl w:ilvl="4" w:tplc="040C0003" w:tentative="1">
+      <w:start w:val="1"/>
+      <w:numFmt w:val="bullet"/>
+      <w:lvlText w:val="o"/>
+      <w:lvlJc w:val="left"/>
+      <w:pPr>
+        <w:ind w:left="3600" w:hanging="360"/>
+      </w:pPr>
+      <w:rPr>
+        <w:rFonts w:ascii="Courier New" w:hAnsi="Courier New" w:cs="Courier New" w:hint="default"/>
+      </w:rPr>
+    </w:lvl>
+    <w:lvl w:ilvl="5" w:tplc="040C0005" w:tentative="1">
+      <w:start w:val="1"/>
+      <w:numFmt w:val="bullet"/>
+      <w:lvlText w:val=""/>
+      <w:lvlJc w:val="left"/>
+      <w:pPr>
+        <w:ind w:left="4320" w:hanging="360"/>
+      </w:pPr>
+      <w:rPr>
+        <w:rFonts w:ascii="Wingdings" w:hAnsi="Wingdings" w:hint="default"/>
+      </w:rPr>
+    </w:lvl>
+    <w:lvl w:ilvl="6" w:tplc="040C0001" w:tentative="1">
+      <w:start w:val="1"/>
+      <w:numFmt w:val="bullet"/>
+      <w:lvlText w:val=""/>
+      <w:lvlJc w:val="left"/>
+      <w:pPr>
+        <w:ind w:left="5040" w:hanging="360"/>
+      </w:pPr>
+      <w:rPr>
+        <w:rFonts w:ascii="Symbol" w:hAnsi="Symbol" w:hint="default"/>
+      </w:rPr>
+    </w:lvl>
+    <w:lvl w:ilvl="7" w:tplc="040C0003" w:tentative="1">
+      <w:start w:val="1"/>
+      <w:numFmt w:val="bullet"/>
+      <w:lvlText w:val="o"/>
+      <w:lvlJc w:val="left"/>
+      <w:pPr>
+        <w:ind w:left="5760" w:hanging="360"/>
+      </w:pPr>
+      <w:rPr>
+        <w:rFonts w:ascii="Courier New" w:hAnsi="Courier New" w:cs="Courier New" w:hint="default"/>
+      </w:rPr>
+    </w:lvl>
+    <w:lvl w:ilvl="8" w:tplc="040C0005" w:tentative="1">
+      <w:start w:val="1"/>
+      <w:numFmt w:val="bullet"/>
+      <w:lvlText w:val=""/>
+      <w:lvlJc w:val="left"/>
+      <w:pPr>
+        <w:ind w:left="6480" w:hanging="360"/>
+      </w:pPr>
+      <w:rPr>
+        <w:rFonts w:ascii="Wingdings" w:hAnsi="Wingdings" w:hint="default"/>
+      </w:rPr>
+    </w:lvl>
+  </w:abstractNum>
+  <w:abstractNum w:abstractNumId="4" w15:restartNumberingAfterBreak="0">
+    <w:nsid w:val="703160CF"/>
+    <w:multiLevelType w:val="hybridMultilevel"/>
+    <w:tmpl w:val="64D8487C"/>
+    <w:lvl w:ilvl="0" w:tplc="948E8B24">
+      <w:numFmt w:val="bullet"/>
+      <w:lvlText w:val="-"/>
+      <w:lvlJc w:val="left"/>
+      <w:pPr>
+        <w:ind w:left="720" w:hanging="360"/>
+      </w:pPr>
+      <w:rPr>
+        <w:rFonts w:ascii="Calibri" w:eastAsiaTheme="minorHAnsi" w:hAnsi="Calibri" w:cs="Calibri" w:hint="default"/>
+      </w:rPr>
+    </w:lvl>
+    <w:lvl w:ilvl="1" w:tplc="040C0003">
       <w:start w:val="1"/>
       <w:numFmt w:val="bullet"/>
       <w:lvlText w:val="o"/>
@@ -1228,11 +1974,14 @@
   <w:num w:numId="4">
     <w:abstractNumId w:val="3"/>
   </w:num>
+  <w:num w:numId="5">
+    <w:abstractNumId w:val="4"/>
+  </w:num>
 </w:numbering>
 </file>
 
 <file path=word/styles.xml><?xml version="1.0" encoding="utf-8"?>
-<w:styles xmlns:mc="http://schemas.openxmlformats.org/markup-compatibility/2006" xmlns:r="http://schemas.openxmlformats.org/officeDocument/2006/relationships" xmlns:w="http://schemas.openxmlformats.org/wordprocessingml/2006/main" xmlns:w14="http://schemas.microsoft.com/office/word/2010/wordml" xmlns:w15="http://schemas.microsoft.com/office/word/2012/wordml" xmlns:w16cid="http://schemas.microsoft.com/office/word/2016/wordml/cid" xmlns:w16se="http://schemas.microsoft.com/office/word/2015/wordml/symex" mc:Ignorable="w14 w15 w16se w16cid">
+<w:styles xmlns:mc="http://schemas.openxmlformats.org/markup-compatibility/2006" xmlns:r="http://schemas.openxmlformats.org/officeDocument/2006/relationships" xmlns:w="http://schemas.openxmlformats.org/wordprocessingml/2006/main" xmlns:w14="http://schemas.microsoft.com/office/word/2010/wordml" xmlns:w15="http://schemas.microsoft.com/office/word/2012/wordml" xmlns:w16cex="http://schemas.microsoft.com/office/word/2018/wordml/cex" xmlns:w16cid="http://schemas.microsoft.com/office/word/2016/wordml/cid" xmlns:w16="http://schemas.microsoft.com/office/word/2018/wordml" xmlns:w16se="http://schemas.microsoft.com/office/word/2015/wordml/symex" mc:Ignorable="w14 w15 w16se w16cid w16 w16cex">
   <w:docDefaults>
     <w:rPrDefault>
       <w:rPr>
@@ -1791,6 +2540,29 @@
       <w:szCs w:val="18"/>
     </w:rPr>
   </w:style>
+  <w:style w:type="character" w:styleId="lev">
+    <w:name w:val="Strong"/>
+    <w:basedOn w:val="Policepardfaut"/>
+    <w:uiPriority w:val="22"/>
+    <w:qFormat/>
+    <w:rsid w:val="00FD799E"/>
+    <w:rPr>
+      <w:b/>
+      <w:bCs/>
+    </w:rPr>
+  </w:style>
+  <w:style w:type="character" w:styleId="Lienhypertexte">
+    <w:name w:val="Hyperlink"/>
+    <w:basedOn w:val="Policepardfaut"/>
+    <w:uiPriority w:val="99"/>
+    <w:semiHidden/>
+    <w:unhideWhenUsed/>
+    <w:rsid w:val="00FD799E"/>
+    <w:rPr>
+      <w:color w:val="0000FF"/>
+      <w:u w:val="single"/>
+    </w:rPr>
+  </w:style>
 </w:styles>
 </file>
 

</xml_diff>